<commit_message>
+ last commit before metamodel change(reqlevel -> definition)
</commit_message>
<xml_diff>
--- a/Sources/eu.modelwriter.architecture.textconnectors.docx/Test Documents/SampleRequirementDocument2.docx
+++ b/Sources/eu.modelwriter.architecture.textconnectors.docx/Test Documents/SampleRequirementDocument2.docx
@@ -27,6 +27,13 @@
       </w:r>
     </w:p>
     <w:p>
+      <w:r>
+        <w:t>Some content under level 1.</w:t>
+      </w:r>
+      <w:bookmarkStart w:id="0" w:name="_GoBack"/>
+      <w:bookmarkEnd w:id="0"/>
+    </w:p>
+    <w:p>
       <w:pPr>
         <w:pStyle w:val="Heading2"/>
         <w:ind w:left="810"/>
@@ -35,7 +42,7 @@
           <w:color w:val="auto"/>
         </w:rPr>
       </w:pPr>
-      <w:bookmarkStart w:id="0" w:name="_Toc508800180"/>
+      <w:bookmarkStart w:id="1" w:name="_Toc508800180"/>
       <w:r>
         <w:rPr>
           <w:b/>
@@ -50,7 +57,7 @@
         </w:rPr>
         <w:t>Purpose</w:t>
       </w:r>
-      <w:bookmarkEnd w:id="0"/>
+      <w:bookmarkEnd w:id="1"/>
     </w:p>
     <w:p>
       <w:pPr>
@@ -74,7 +81,7 @@
           <w:color w:val="auto"/>
         </w:rPr>
       </w:pPr>
-      <w:bookmarkStart w:id="1" w:name="_Toc508800181"/>
+      <w:bookmarkStart w:id="2" w:name="_Toc508800181"/>
       <w:r>
         <w:rPr>
           <w:b/>
@@ -89,7 +96,7 @@
         </w:rPr>
         <w:t>Scope</w:t>
       </w:r>
-      <w:bookmarkEnd w:id="1"/>
+      <w:bookmarkEnd w:id="2"/>
     </w:p>
     <w:p/>
     <w:p>
@@ -115,33 +122,75 @@
         <w:rPr>
           <w:rFonts w:ascii="Times" w:hAnsi="Times" w:cs="Times"/>
         </w:rPr>
-        <w:t>(1)  Identify the software product(s) to be produced by name</w:t>
-      </w:r>
-    </w:p>
-    <w:p>
-      <w:pPr>
-        <w:rPr>
-          <w:rFonts w:ascii="Times" w:hAnsi="Times" w:cs="Times"/>
-        </w:rPr>
-      </w:pPr>
-      <w:r>
-        <w:rPr>
-          <w:rFonts w:ascii="Times" w:hAnsi="Times" w:cs="Times"/>
-        </w:rPr>
-        <w:t>(2)  Explain what the software product(s) will, and, if necessary, will not do</w:t>
-      </w:r>
-    </w:p>
-    <w:p>
-      <w:pPr>
-        <w:rPr>
-          <w:rFonts w:ascii="Times" w:hAnsi="Times" w:cs="Times"/>
-        </w:rPr>
-      </w:pPr>
-      <w:r>
-        <w:rPr>
-          <w:rFonts w:ascii="Times" w:hAnsi="Times" w:cs="Times"/>
-        </w:rPr>
-        <w:t>(3)  Describe the application of the software being specified.  As a portion of this, it should:</w:t>
+        <w:t xml:space="preserve">(1)  Identify the </w:t>
+      </w:r>
+      <w:proofErr w:type="gramStart"/>
+      <w:r>
+        <w:rPr>
+          <w:rFonts w:ascii="Times" w:hAnsi="Times" w:cs="Times"/>
+        </w:rPr>
+        <w:t>software</w:t>
+      </w:r>
+      <w:proofErr w:type="gramEnd"/>
+      <w:r>
+        <w:rPr>
+          <w:rFonts w:ascii="Times" w:hAnsi="Times" w:cs="Times"/>
+        </w:rPr>
+        <w:t xml:space="preserve"> product(s) to be produced by name</w:t>
+      </w:r>
+    </w:p>
+    <w:p>
+      <w:pPr>
+        <w:rPr>
+          <w:rFonts w:ascii="Times" w:hAnsi="Times" w:cs="Times"/>
+        </w:rPr>
+      </w:pPr>
+      <w:r>
+        <w:rPr>
+          <w:rFonts w:ascii="Times" w:hAnsi="Times" w:cs="Times"/>
+        </w:rPr>
+        <w:t xml:space="preserve">(2)  Explain what the </w:t>
+      </w:r>
+      <w:proofErr w:type="gramStart"/>
+      <w:r>
+        <w:rPr>
+          <w:rFonts w:ascii="Times" w:hAnsi="Times" w:cs="Times"/>
+        </w:rPr>
+        <w:t>software</w:t>
+      </w:r>
+      <w:proofErr w:type="gramEnd"/>
+      <w:r>
+        <w:rPr>
+          <w:rFonts w:ascii="Times" w:hAnsi="Times" w:cs="Times"/>
+        </w:rPr>
+        <w:t xml:space="preserve"> product(s) will, and, if necessary, will not do</w:t>
+      </w:r>
+    </w:p>
+    <w:p>
+      <w:pPr>
+        <w:rPr>
+          <w:rFonts w:ascii="Times" w:hAnsi="Times" w:cs="Times"/>
+        </w:rPr>
+      </w:pPr>
+      <w:r>
+        <w:rPr>
+          <w:rFonts w:ascii="Times" w:hAnsi="Times" w:cs="Times"/>
+        </w:rPr>
+        <w:t xml:space="preserve">(3)  Describe the application of the </w:t>
+      </w:r>
+      <w:proofErr w:type="gramStart"/>
+      <w:r>
+        <w:rPr>
+          <w:rFonts w:ascii="Times" w:hAnsi="Times" w:cs="Times"/>
+        </w:rPr>
+        <w:t>software</w:t>
+      </w:r>
+      <w:proofErr w:type="gramEnd"/>
+      <w:r>
+        <w:rPr>
+          <w:rFonts w:ascii="Times" w:hAnsi="Times" w:cs="Times"/>
+        </w:rPr>
+        <w:t xml:space="preserve"> being specified.  As a portion of this, it should:</w:t>
       </w:r>
     </w:p>
     <w:p>
@@ -185,7 +234,7 @@
           <w:color w:val="auto"/>
         </w:rPr>
       </w:pPr>
-      <w:bookmarkStart w:id="2" w:name="_Toc508800182"/>
+      <w:bookmarkStart w:id="3" w:name="_Toc508800182"/>
       <w:r>
         <w:rPr>
           <w:b/>
@@ -200,7 +249,7 @@
         </w:rPr>
         <w:t>Definitions, Acronyms, and Abbreviations</w:t>
       </w:r>
-      <w:bookmarkEnd w:id="2"/>
+      <w:bookmarkEnd w:id="3"/>
     </w:p>
     <w:p/>
     <w:p>
@@ -225,7 +274,7 @@
           <w:color w:val="auto"/>
         </w:rPr>
       </w:pPr>
-      <w:bookmarkStart w:id="3" w:name="_Toc508800183"/>
+      <w:bookmarkStart w:id="4" w:name="_Toc508800183"/>
       <w:r>
         <w:rPr>
           <w:b/>
@@ -240,7 +289,7 @@
         </w:rPr>
         <w:t>References</w:t>
       </w:r>
-      <w:bookmarkEnd w:id="3"/>
+      <w:bookmarkEnd w:id="4"/>
     </w:p>
     <w:p/>
     <w:p>
@@ -336,7 +385,7 @@
           <w:color w:val="auto"/>
         </w:rPr>
       </w:pPr>
-      <w:bookmarkStart w:id="4" w:name="_Toc508800186"/>
+      <w:bookmarkStart w:id="5" w:name="_Toc508800186"/>
       <w:r>
         <w:rPr>
           <w:b/>
@@ -351,7 +400,7 @@
         </w:rPr>
         <w:t>Product Perspective</w:t>
       </w:r>
-      <w:bookmarkEnd w:id="4"/>
+      <w:bookmarkEnd w:id="5"/>
     </w:p>
     <w:p/>
     <w:p>
@@ -409,21 +458,49 @@
         <w:rPr>
           <w:rFonts w:ascii="Times" w:hAnsi="Times" w:cs="Times"/>
         </w:rPr>
-        <w:t>        (b)  Identify the principal external interfaces of this software product (not a detailed description)</w:t>
-      </w:r>
-    </w:p>
-    <w:p>
-      <w:pPr>
-        <w:rPr>
-          <w:rFonts w:ascii="Times" w:hAnsi="Times" w:cs="Times"/>
-        </w:rPr>
-      </w:pPr>
-      <w:r>
-        <w:rPr>
-          <w:rFonts w:ascii="Times" w:hAnsi="Times" w:cs="Times"/>
-        </w:rPr>
         <w:lastRenderedPageBreak/>
-        <w:t>        (c)  Describe the computer hardware and peripheral equipment to be used (overview only)</w:t>
+        <w:t xml:space="preserve">        (b)  Identify the principal external interfaces of this </w:t>
+      </w:r>
+      <w:proofErr w:type="gramStart"/>
+      <w:r>
+        <w:rPr>
+          <w:rFonts w:ascii="Times" w:hAnsi="Times" w:cs="Times"/>
+        </w:rPr>
+        <w:t>software</w:t>
+      </w:r>
+      <w:proofErr w:type="gramEnd"/>
+      <w:r>
+        <w:rPr>
+          <w:rFonts w:ascii="Times" w:hAnsi="Times" w:cs="Times"/>
+        </w:rPr>
+        <w:t xml:space="preserve"> product (not a detailed description)</w:t>
+      </w:r>
+    </w:p>
+    <w:p>
+      <w:pPr>
+        <w:rPr>
+          <w:rFonts w:ascii="Times" w:hAnsi="Times" w:cs="Times"/>
+        </w:rPr>
+      </w:pPr>
+      <w:r>
+        <w:rPr>
+          <w:rFonts w:ascii="Times" w:hAnsi="Times" w:cs="Times"/>
+        </w:rPr>
+        <w:t xml:space="preserve">        (c)  Describe the computer </w:t>
+      </w:r>
+      <w:proofErr w:type="gramStart"/>
+      <w:r>
+        <w:rPr>
+          <w:rFonts w:ascii="Times" w:hAnsi="Times" w:cs="Times"/>
+        </w:rPr>
+        <w:t>hardware</w:t>
+      </w:r>
+      <w:proofErr w:type="gramEnd"/>
+      <w:r>
+        <w:rPr>
+          <w:rFonts w:ascii="Times" w:hAnsi="Times" w:cs="Times"/>
+        </w:rPr>
+        <w:t xml:space="preserve"> and peripheral equipment to be used (overview only)</w:t>
       </w:r>
     </w:p>
     <w:p>
@@ -460,22 +537,40 @@
       </w:r>
     </w:p>
     <w:p>
-      <w:r>
-        <w:t>Name : Equipment state</w:t>
-      </w:r>
-    </w:p>
-    <w:p>
-      <w:r>
-        <w:t>Description : Equipments regularly send signals (a frame) to give their state. Signals differ according to the equipment category.</w:t>
-      </w:r>
-    </w:p>
-    <w:p>
+      <w:proofErr w:type="gramStart"/>
+      <w:r>
+        <w:t>Name : Equipment</w:t>
+      </w:r>
+      <w:proofErr w:type="gramEnd"/>
+      <w:r>
+        <w:t xml:space="preserve"> state</w:t>
+      </w:r>
+    </w:p>
+    <w:p>
+      <w:proofErr w:type="gramStart"/>
+      <w:r>
+        <w:t>Description : Equipments</w:t>
+      </w:r>
+      <w:proofErr w:type="gramEnd"/>
+      <w:r>
+        <w:t xml:space="preserve"> regularly send signals (a frame) to give their state. Signals differ according to the equipment category.</w:t>
+      </w:r>
+    </w:p>
+    <w:p>
+      <w:proofErr w:type="gramStart"/>
       <w:r>
         <w:t>Priority : Optional</w:t>
       </w:r>
+      <w:proofErr w:type="gramEnd"/>
     </w:p>
     <w:p/>
     <w:p>
+      <w:r>
+        <w:t>Aasda asda sd sadaf dhgdhtrgr rt htr r a.</w:t>
+      </w:r>
+    </w:p>
+    <w:p/>
+    <w:p>
       <w:pPr>
         <w:rPr>
           <w:b/>
@@ -489,23 +584,37 @@
       </w:r>
     </w:p>
     <w:p>
+      <w:proofErr w:type="gramStart"/>
       <w:r>
         <w:t>Name : Permissions</w:t>
       </w:r>
-    </w:p>
-    <w:p>
-      <w:r>
-        <w:t>Description : The target system should allow administrating the equipments and their categories.</w:t>
-      </w:r>
-    </w:p>
-    <w:p>
+      <w:proofErr w:type="gramEnd"/>
+    </w:p>
+    <w:p>
+      <w:proofErr w:type="gramStart"/>
+      <w:r>
+        <w:t>Description : The</w:t>
+      </w:r>
+      <w:proofErr w:type="gramEnd"/>
+      <w:r>
+        <w:t xml:space="preserve"> target system should allow administrating the equipments and their categories.</w:t>
+      </w:r>
+    </w:p>
+    <w:p>
+      <w:proofErr w:type="gramStart"/>
       <w:r>
         <w:t>Priority : Mandatory</w:t>
       </w:r>
-    </w:p>
-    <w:p>
-      <w:r>
-        <w:t>Refine : EM-HLR-F-REQ-002</w:t>
+      <w:proofErr w:type="gramEnd"/>
+    </w:p>
+    <w:p>
+      <w:proofErr w:type="gramStart"/>
+      <w:r>
+        <w:t>Refine : EM</w:t>
+      </w:r>
+      <w:proofErr w:type="gramEnd"/>
+      <w:r>
+        <w:t>-HLR-F-REQ-002</w:t>
       </w:r>
     </w:p>
     <w:p/>
@@ -518,7 +627,7 @@
           <w:color w:val="auto"/>
         </w:rPr>
       </w:pPr>
-      <w:bookmarkStart w:id="5" w:name="_Toc508800187"/>
+      <w:bookmarkStart w:id="6" w:name="_Toc508800187"/>
       <w:r>
         <w:rPr>
           <w:b/>
@@ -533,7 +642,7 @@
         </w:rPr>
         <w:t>Product Function</w:t>
       </w:r>
-      <w:bookmarkEnd w:id="5"/>
+      <w:bookmarkEnd w:id="6"/>
       <w:r>
         <w:rPr>
           <w:b/>
@@ -558,7 +667,21 @@
         <w:rPr>
           <w:rFonts w:ascii="Times" w:hAnsi="Times" w:cs="Times"/>
         </w:rPr>
-        <w:t xml:space="preserve">Provide a summary of the functions that the software will perform. Sometimes the function summary that is necessary </w:t>
+        <w:t xml:space="preserve">Provide a summary of the functions that the </w:t>
+      </w:r>
+      <w:proofErr w:type="gramStart"/>
+      <w:r>
+        <w:rPr>
+          <w:rFonts w:ascii="Times" w:hAnsi="Times" w:cs="Times"/>
+        </w:rPr>
+        <w:t>software</w:t>
+      </w:r>
+      <w:proofErr w:type="gramEnd"/>
+      <w:r>
+        <w:rPr>
+          <w:rFonts w:ascii="Times" w:hAnsi="Times" w:cs="Times"/>
+        </w:rPr>
+        <w:t xml:space="preserve"> will perform. Sometimes the function summary that is necessary </w:t>
       </w:r>
       <w:r>
         <w:rPr>
@@ -576,7 +699,21 @@
         <w:rPr>
           <w:rFonts w:ascii="Times" w:hAnsi="Times" w:cs="Times"/>
         </w:rPr>
-        <w:t xml:space="preserve"> part can be taken directly from the section of the higher-level specification (if one exists) that allocates particular functions to the software product.  The functions should be organized in a way that makes the list of functions understandable to the customer or to anyone else reading the document </w:t>
+        <w:t xml:space="preserve"> part can be taken directly from the section of the higher-level specification (if one exists) that allocates particular functions to the </w:t>
+      </w:r>
+      <w:proofErr w:type="gramStart"/>
+      <w:r>
+        <w:rPr>
+          <w:rFonts w:ascii="Times" w:hAnsi="Times" w:cs="Times"/>
+        </w:rPr>
+        <w:t>software</w:t>
+      </w:r>
+      <w:proofErr w:type="gramEnd"/>
+      <w:r>
+        <w:rPr>
+          <w:rFonts w:ascii="Times" w:hAnsi="Times" w:cs="Times"/>
+        </w:rPr>
+        <w:t xml:space="preserve"> product.  The functions should be organized in a way that makes the list of functions understandable to the customer or to anyone else reading the document </w:t>
       </w:r>
       <w:r>
         <w:rPr>
@@ -618,19 +755,31 @@
       </w:r>
     </w:p>
     <w:p>
-      <w:r>
-        <w:t>Name : Case of failure</w:t>
-      </w:r>
-    </w:p>
-    <w:p>
-      <w:r>
-        <w:t>Description : In case of failure assumption (particular signal), advanced analysis should be performed and correlation should be done with other existing information to check the effective failure.</w:t>
-      </w:r>
-    </w:p>
-    <w:p>
+      <w:proofErr w:type="gramStart"/>
+      <w:r>
+        <w:t>Name : Case</w:t>
+      </w:r>
+      <w:proofErr w:type="gramEnd"/>
+      <w:r>
+        <w:t xml:space="preserve"> of failure</w:t>
+      </w:r>
+    </w:p>
+    <w:p>
+      <w:proofErr w:type="gramStart"/>
+      <w:r>
+        <w:t>Description : In</w:t>
+      </w:r>
+      <w:proofErr w:type="gramEnd"/>
+      <w:r>
+        <w:t xml:space="preserve"> case of failure assumption (particular signal), advanced analysis should be performed and correlation should be done with other existing information to check the effective failure.</w:t>
+      </w:r>
+    </w:p>
+    <w:p>
+      <w:proofErr w:type="gramStart"/>
       <w:r>
         <w:t>Priority : Mandatory</w:t>
       </w:r>
+      <w:proofErr w:type="gramEnd"/>
     </w:p>
     <w:p/>
     <w:p>
@@ -647,13 +796,24 @@
       </w:r>
     </w:p>
     <w:p>
-      <w:r>
-        <w:t>Name : Handle failure</w:t>
-      </w:r>
-    </w:p>
-    <w:p>
-      <w:r>
-        <w:t xml:space="preserve">Description : If failure is confirmed, a procedure should be presented to the maintenance </w:t>
+      <w:proofErr w:type="gramStart"/>
+      <w:r>
+        <w:lastRenderedPageBreak/>
+        <w:t>Name : Handle</w:t>
+      </w:r>
+      <w:proofErr w:type="gramEnd"/>
+      <w:r>
+        <w:t xml:space="preserve"> failure</w:t>
+      </w:r>
+    </w:p>
+    <w:p>
+      <w:proofErr w:type="gramStart"/>
+      <w:r>
+        <w:t>Description : If</w:t>
+      </w:r>
+      <w:proofErr w:type="gramEnd"/>
+      <w:r>
+        <w:t xml:space="preserve"> failure is confirmed, a procedure should be presented to the maintenance </w:t>
       </w:r>
       <w:r>
         <w:pgNum/>
@@ -666,10 +826,11 @@
       </w:r>
     </w:p>
     <w:p>
-      <w:r>
-        <w:lastRenderedPageBreak/>
+      <w:proofErr w:type="gramStart"/>
+      <w:r>
         <w:t>Priority : Mandatory</w:t>
       </w:r>
+      <w:proofErr w:type="gramEnd"/>
     </w:p>
     <w:p/>
     <w:p>
@@ -681,7 +842,7 @@
           <w:color w:val="auto"/>
         </w:rPr>
       </w:pPr>
-      <w:bookmarkStart w:id="6" w:name="_Toc508800188"/>
+      <w:bookmarkStart w:id="7" w:name="_Toc508800188"/>
       <w:r>
         <w:rPr>
           <w:b/>
@@ -696,7 +857,7 @@
         </w:rPr>
         <w:t>User Characteristics</w:t>
       </w:r>
-      <w:bookmarkEnd w:id="6"/>
+      <w:bookmarkEnd w:id="7"/>
     </w:p>
     <w:p/>
     <w:p>
@@ -722,7 +883,21 @@
         <w:rPr>
           <w:rFonts w:ascii="Times" w:hAnsi="Times" w:cs="Times"/>
         </w:rPr>
-        <w:t>Many people interact with a system during the operation and maintenance phase of the software life cycle.  Some of these people are users, operators, and maintenance and systems personnel.  Certain characteristics of these people, such as educational level, experience, and technical expertise impose important constraints on the system</w:t>
+        <w:t xml:space="preserve">Many people interact with a system during the operation and maintenance phase of the </w:t>
+      </w:r>
+      <w:proofErr w:type="gramStart"/>
+      <w:r>
+        <w:rPr>
+          <w:rFonts w:ascii="Times" w:hAnsi="Times" w:cs="Times"/>
+        </w:rPr>
+        <w:t>software</w:t>
+      </w:r>
+      <w:proofErr w:type="gramEnd"/>
+      <w:r>
+        <w:rPr>
+          <w:rFonts w:ascii="Times" w:hAnsi="Times" w:cs="Times"/>
+        </w:rPr>
+        <w:t xml:space="preserve"> life cycle.  Some of these people are users, operators, and maintenance and systems personnel.  Certain characteristics of these people, such as educational level, experience, and technical expertise impose important constraints on the system</w:t>
       </w:r>
       <w:r>
         <w:rPr>
@@ -753,7 +928,7 @@
           <w:color w:val="auto"/>
         </w:rPr>
       </w:pPr>
-      <w:bookmarkStart w:id="7" w:name="_Toc508800189"/>
+      <w:bookmarkStart w:id="8" w:name="_Toc508800189"/>
       <w:r>
         <w:rPr>
           <w:b/>
@@ -768,7 +943,7 @@
         </w:rPr>
         <w:t>General Constraint</w:t>
       </w:r>
-      <w:bookmarkEnd w:id="7"/>
+      <w:bookmarkEnd w:id="8"/>
       <w:r>
         <w:rPr>
           <w:b/>
@@ -960,19 +1135,28 @@
       </w:r>
     </w:p>
     <w:p>
+      <w:proofErr w:type="gramStart"/>
       <w:r>
         <w:t>Name : Procedure</w:t>
       </w:r>
-    </w:p>
-    <w:p>
-      <w:r>
-        <w:t>Description : The procedure differs according to the equipment type.</w:t>
-      </w:r>
-    </w:p>
-    <w:p>
+      <w:proofErr w:type="gramEnd"/>
+    </w:p>
+    <w:p>
+      <w:proofErr w:type="gramStart"/>
+      <w:r>
+        <w:t>Description : The</w:t>
+      </w:r>
+      <w:proofErr w:type="gramEnd"/>
+      <w:r>
+        <w:t xml:space="preserve"> procedure differs according to the equipment type.</w:t>
+      </w:r>
+    </w:p>
+    <w:p>
+      <w:proofErr w:type="gramStart"/>
       <w:r>
         <w:t>Priority : Mandatory</w:t>
       </w:r>
+      <w:proofErr w:type="gramEnd"/>
     </w:p>
     <w:p/>
     <w:p>
@@ -985,18 +1169,28 @@
         <w:rPr>
           <w:b/>
         </w:rPr>
+        <w:lastRenderedPageBreak/>
         <w:t>EM-HLR-F-REQ-006</w:t>
       </w:r>
     </w:p>
     <w:p>
-      <w:r>
-        <w:t>Name : Failures statistich</w:t>
-      </w:r>
-    </w:p>
-    <w:p>
-      <w:r>
-        <w:lastRenderedPageBreak/>
-        <w:t xml:space="preserve">Description : Statistics about failures and incident resolutions should be activated if needed and should be exported as reports if requested by the chief </w:t>
+      <w:proofErr w:type="gramStart"/>
+      <w:r>
+        <w:t>Name : Failures</w:t>
+      </w:r>
+      <w:proofErr w:type="gramEnd"/>
+      <w:r>
+        <w:t xml:space="preserve"> statistich</w:t>
+      </w:r>
+    </w:p>
+    <w:p>
+      <w:proofErr w:type="gramStart"/>
+      <w:r>
+        <w:t>Description : Statistics</w:t>
+      </w:r>
+      <w:proofErr w:type="gramEnd"/>
+      <w:r>
+        <w:t xml:space="preserve"> about failures and incident resolutions should be activated if needed and should be exported as reports if requested by the chief </w:t>
       </w:r>
       <w:r>
         <w:pgNum/>
@@ -1010,13 +1204,23 @@
     </w:p>
     <w:p>
       <w:r>
-        <w:t>Dependency to : EM-HLR-F-REQ-003</w:t>
-      </w:r>
-    </w:p>
-    <w:p>
+        <w:t xml:space="preserve">Dependency </w:t>
+      </w:r>
+      <w:proofErr w:type="gramStart"/>
+      <w:r>
+        <w:t>to : EM</w:t>
+      </w:r>
+      <w:proofErr w:type="gramEnd"/>
+      <w:r>
+        <w:t>-HLR-F-REQ-003</w:t>
+      </w:r>
+    </w:p>
+    <w:p>
+      <w:proofErr w:type="gramStart"/>
       <w:r>
         <w:t>Priority : Mandatory</w:t>
       </w:r>
+      <w:proofErr w:type="gramEnd"/>
     </w:p>
     <w:p/>
     <w:p>
@@ -1026,7 +1230,25 @@
           <w:color w:val="000000"/>
           <w:lang w:eastAsia="tr-TR"/>
         </w:rPr>
-        <w:t>This section of the SRS should contain all the details the software developer needs to create a design.  This is typically the largest and most important part of the SRS.</w:t>
+        <w:t xml:space="preserve">This section of the SRS should contain all the details the </w:t>
+      </w:r>
+      <w:proofErr w:type="gramStart"/>
+      <w:r>
+        <w:rPr>
+          <w:rFonts w:ascii="Times" w:eastAsia="Times New Roman" w:hAnsi="Times" w:cs="Times"/>
+          <w:color w:val="000000"/>
+          <w:lang w:eastAsia="tr-TR"/>
+        </w:rPr>
+        <w:t>software</w:t>
+      </w:r>
+      <w:proofErr w:type="gramEnd"/>
+      <w:r>
+        <w:rPr>
+          <w:rFonts w:ascii="Times" w:eastAsia="Times New Roman" w:hAnsi="Times" w:cs="Times"/>
+          <w:color w:val="000000"/>
+          <w:lang w:eastAsia="tr-TR"/>
+        </w:rPr>
+        <w:t xml:space="preserve"> developer needs to create a design.  This is typically the largest and most important part of the SRS.</w:t>
       </w:r>
     </w:p>
     <w:p>
@@ -1319,7 +1541,23 @@
           <w:rFonts w:ascii="Times" w:hAnsi="Times" w:cs="Times"/>
           <w:color w:val="000000"/>
         </w:rPr>
-        <w:t>This section of the SRS should contain all the details the software developer needs to create a design.  This is typically the largest and most important part of the SRS.</w:t>
+        <w:t xml:space="preserve">This section of the SRS should contain all the details the </w:t>
+      </w:r>
+      <w:proofErr w:type="gramStart"/>
+      <w:r>
+        <w:rPr>
+          <w:rFonts w:ascii="Times" w:hAnsi="Times" w:cs="Times"/>
+          <w:color w:val="000000"/>
+        </w:rPr>
+        <w:t>software</w:t>
+      </w:r>
+      <w:proofErr w:type="gramEnd"/>
+      <w:r>
+        <w:rPr>
+          <w:rFonts w:ascii="Times" w:hAnsi="Times" w:cs="Times"/>
+          <w:color w:val="000000"/>
+        </w:rPr>
+        <w:t xml:space="preserve"> developer needs to create a design.  This is typically the largest and most important part of the SRS.</w:t>
       </w:r>
     </w:p>
     <w:p>
@@ -1363,6 +1601,7 @@
           <w:rFonts w:ascii="Times" w:hAnsi="Times" w:cs="Times"/>
           <w:color w:val="000000"/>
         </w:rPr>
+        <w:lastRenderedPageBreak/>
         <w:t>(3)  Each requirement should be stated such that its achievement can be objectively verified by a prescribed method.</w:t>
       </w:r>
     </w:p>
@@ -1393,7 +1632,6 @@
           <w:rFonts w:ascii="Times" w:hAnsi="Times" w:cs="Times"/>
           <w:color w:val="000000"/>
         </w:rPr>
-        <w:lastRenderedPageBreak/>
         <w:t>(5)  One way to classify the specific requirements is as follows:</w:t>
       </w:r>
     </w:p>
@@ -1550,7 +1788,15 @@
     <w:p/>
     <w:p>
       <w:r>
-        <w:t>This subsection of the SRS should specify what is to be done by the product,  to what level or specific requirement, what inputs should be transformed to what outputs (not</w:t>
+        <w:t xml:space="preserve">This subsection of the SRS should specify what is to be </w:t>
+      </w:r>
+      <w:proofErr w:type="gramStart"/>
+      <w:r>
+        <w:t>done</w:t>
+      </w:r>
+      <w:proofErr w:type="gramEnd"/>
+      <w:r>
+        <w:t xml:space="preserve"> by the product,  to what level or specific requirement, what inputs should be transformed to what outputs (not</w:t>
       </w:r>
       <w:r>
         <w:rPr>
@@ -1646,7 +1892,15 @@
     </w:p>
     <w:p>
       <w:r>
-        <w:t>The characteristics that the software must support for each human interface to the software product.  For example, if the user of the system operates through a display terminal, the following should be specified:</w:t>
+        <w:t xml:space="preserve">The characteristics that the </w:t>
+      </w:r>
+      <w:proofErr w:type="gramStart"/>
+      <w:r>
+        <w:t>software</w:t>
+      </w:r>
+      <w:proofErr w:type="gramEnd"/>
+      <w:r>
+        <w:t xml:space="preserve"> must support for each human interface to the software product.  For example, if the user of the system operates through a display terminal, the following should be specified:</w:t>
       </w:r>
     </w:p>
     <w:p>
@@ -1656,6 +1910,7 @@
     </w:p>
     <w:p>
       <w:r>
+        <w:lastRenderedPageBreak/>
         <w:t>        (b)  Page layout and content of any reports or menus</w:t>
       </w:r>
     </w:p>
@@ -1677,7 +1932,6 @@
     </w:p>
     <w:p>
       <w:r>
-        <w:lastRenderedPageBreak/>
         <w:t>(2)  All the aspects of optimizing the interface with the person who must use the system.  This may simply comprise a list of do</w:t>
       </w:r>
       <w:r>
@@ -1695,17 +1949,38 @@
     </w:p>
     <w:p>
       <w:r>
-        <w:t> Specify the logical characteristics of each interface between the software product and the hardware components of the system. Include such matters as what devices are to be supported, how they are to be supported, and protocols.</w:t>
-      </w:r>
-    </w:p>
-    <w:p>
-      <w:r>
-        <w:t> Specify the use of other required software products (for example, a data management system, an operating system, or a mathematical package), and interfaces with other application systems .</w:t>
-      </w:r>
-    </w:p>
-    <w:p>
-      <w:r>
-        <w:t>For each required software product, the following should be provided:</w:t>
+        <w:t xml:space="preserve"> Specify the logical characteristics of each interface between the </w:t>
+      </w:r>
+      <w:proofErr w:type="gramStart"/>
+      <w:r>
+        <w:t>software</w:t>
+      </w:r>
+      <w:proofErr w:type="gramEnd"/>
+      <w:r>
+        <w:t xml:space="preserve"> product and the hardware components of the system. Include such matters as what devices are to be supported, how they are to be supported, and protocols.</w:t>
+      </w:r>
+    </w:p>
+    <w:p>
+      <w:r>
+        <w:t xml:space="preserve"> Specify the use of other required software products (for example, a data management system, an operating system, or a mathematical package), and interfaces with other application </w:t>
+      </w:r>
+      <w:proofErr w:type="gramStart"/>
+      <w:r>
+        <w:t>systems .</w:t>
+      </w:r>
+      <w:proofErr w:type="gramEnd"/>
+    </w:p>
+    <w:p>
+      <w:r>
+        <w:t xml:space="preserve">For each required </w:t>
+      </w:r>
+      <w:proofErr w:type="gramStart"/>
+      <w:r>
+        <w:t>software</w:t>
+      </w:r>
+      <w:proofErr w:type="gramEnd"/>
+      <w:r>
+        <w:t xml:space="preserve"> product, the following should be provided:</w:t>
       </w:r>
     </w:p>
     <w:p>
@@ -1740,7 +2015,15 @@
     </w:p>
     <w:p>
       <w:r>
-        <w:t>(1)  Discuss the purpose of the interfacing software as related to this software product.</w:t>
+        <w:t xml:space="preserve">(1)  Discuss the purpose of the interfacing </w:t>
+      </w:r>
+      <w:proofErr w:type="gramStart"/>
+      <w:r>
+        <w:t>software</w:t>
+      </w:r>
+      <w:proofErr w:type="gramEnd"/>
+      <w:r>
+        <w:t xml:space="preserve"> as related to this software product.</w:t>
       </w:r>
     </w:p>
     <w:p>
@@ -1784,13 +2067,19 @@
         <w:t>S</w:t>
       </w:r>
       <w:r>
-        <w:t>oftware or on human interaction with the software, as a whole.</w:t>
+        <w:t xml:space="preserve">oftware or on human interaction with the </w:t>
+      </w:r>
+      <w:proofErr w:type="gramStart"/>
+      <w:r>
+        <w:t>software</w:t>
+      </w:r>
+      <w:proofErr w:type="gramEnd"/>
+      <w:r>
+        <w:t>, as a whole.</w:t>
       </w:r>
       <w:r>
         <w:t xml:space="preserve"> </w:t>
       </w:r>
-      <w:bookmarkStart w:id="8" w:name="_GoBack"/>
-      <w:bookmarkEnd w:id="8"/>
       <w:r>
         <w:t>Static numerical requirements may include:</w:t>
       </w:r>
@@ -1828,11 +2117,20 @@
     </w:p>
     <w:p>
       <w:r>
-        <w:t>(2)  Dynamic numerical requirements may include, for example, the numbers of transactions and tasks and the amount of data to be processed within certain time periods for both normal and peak workload conditions.</w:t>
-      </w:r>
-    </w:p>
-    <w:p>
-      <w:r>
+        <w:t xml:space="preserve">(2)  Dynamic numerical requirements may include, for example, the numbers of transactions and tasks and the amount of </w:t>
+      </w:r>
+      <w:proofErr w:type="gramStart"/>
+      <w:r>
+        <w:t>data</w:t>
+      </w:r>
+      <w:proofErr w:type="gramEnd"/>
+      <w:r>
+        <w:t xml:space="preserve"> to be processed within certain time periods for both normal and peak workload conditions.</w:t>
+      </w:r>
+    </w:p>
+    <w:p>
+      <w:r>
+        <w:lastRenderedPageBreak/>
         <w:t xml:space="preserve">All of these requirements should be stated in measurable terms, for example, 95% of the transactions shall be processed in less than 1 s, rather than, </w:t>
       </w:r>
       <w:r>
@@ -1859,7 +2157,6 @@
     </w:p>
     <w:p>
       <w:r>
-        <w:lastRenderedPageBreak/>
         <w:t>Note:  Numerical limits applied to one specific function are normally specified as part of the processing subparagraph description of that function.</w:t>
       </w:r>
     </w:p>
@@ -1901,22 +2198,54 @@
     </w:p>
     <w:p>
       <w:r>
-        <w:t>        (b)  Supporting or background information that can help the readers of the SRS.</w:t>
-      </w:r>
-    </w:p>
-    <w:p>
-      <w:r>
-        <w:t>        (c)  A description of the problems to be solved by the software.</w:t>
-      </w:r>
-    </w:p>
-    <w:p>
-      <w:r>
-        <w:t>        (d)  The history, background, experience and operational characteristics of the organization to be supported.</w:t>
-      </w:r>
-    </w:p>
-    <w:p>
-      <w:r>
-        <w:t>        (e)  A cross-reference list, arranged by milestone, of those incomplete software requirements that are to be completed by specified milestones.</w:t>
+        <w:t xml:space="preserve">        (b)  Supporting or </w:t>
+      </w:r>
+      <w:proofErr w:type="gramStart"/>
+      <w:r>
+        <w:t>background</w:t>
+      </w:r>
+      <w:proofErr w:type="gramEnd"/>
+      <w:r>
+        <w:t xml:space="preserve"> information that can help the readers of the SRS.</w:t>
+      </w:r>
+    </w:p>
+    <w:p>
+      <w:r>
+        <w:t xml:space="preserve">        (c)  A description of the problems to be solved by the </w:t>
+      </w:r>
+      <w:proofErr w:type="gramStart"/>
+      <w:r>
+        <w:t>software</w:t>
+      </w:r>
+      <w:proofErr w:type="gramEnd"/>
+      <w:r>
+        <w:t>.</w:t>
+      </w:r>
+    </w:p>
+    <w:p>
+      <w:r>
+        <w:t xml:space="preserve">        (d)  The history, </w:t>
+      </w:r>
+      <w:proofErr w:type="gramStart"/>
+      <w:r>
+        <w:t>background</w:t>
+      </w:r>
+      <w:proofErr w:type="gramEnd"/>
+      <w:r>
+        <w:t>, experience and operational characteristics of the organization to be supported.</w:t>
+      </w:r>
+    </w:p>
+    <w:p>
+      <w:r>
+        <w:t xml:space="preserve">        (e)  A cross-reference list, arranged by milestone, of those incomplete </w:t>
+      </w:r>
+      <w:proofErr w:type="gramStart"/>
+      <w:r>
+        <w:t>software</w:t>
+      </w:r>
+      <w:proofErr w:type="gramEnd"/>
+      <w:r>
+        <w:t xml:space="preserve"> requirements that are to be completed by specified milestones.</w:t>
       </w:r>
     </w:p>
     <w:p>

</xml_diff>